<commit_message>
localstorage ajouter pour usager, correction responsive et animation
</commit_message>
<xml_diff>
--- a/public/DOC/Magix - Fiche correction.docx
+++ b/public/DOC/Magix - Fiche correction.docx
@@ -1,10 +1,10 @@
 
 <file path=word/document.xml><?xml version="1.0" encoding="utf-8"?>
-<w:document xmlns:wpc="http://schemas.microsoft.com/office/word/2010/wordprocessingCanvas" xmlns:cx="http://schemas.microsoft.com/office/drawing/2014/chartex" xmlns:cx1="http://schemas.microsoft.com/office/drawing/2015/9/8/chartex" xmlns:cx2="http://schemas.microsoft.com/office/drawing/2015/10/21/chartex" xmlns:cx3="http://schemas.microsoft.com/office/drawing/2016/5/9/chartex" xmlns:cx4="http://schemas.microsoft.com/office/drawing/2016/5/10/chartex" xmlns:cx5="http://schemas.microsoft.com/office/drawing/2016/5/11/chartex" xmlns:cx6="http://schemas.microsoft.com/office/drawing/2016/5/12/chartex" xmlns:cx7="http://schemas.microsoft.com/office/drawing/2016/5/13/chartex" xmlns:cx8="http://schemas.microsoft.com/office/drawing/2016/5/14/chartex" xmlns:mc="http://schemas.openxmlformats.org/markup-compatibility/2006" xmlns:aink="http://schemas.microsoft.com/office/drawing/2016/ink" xmlns:am3d="http://schemas.microsoft.com/office/drawing/2017/model3d" xmlns:o="urn:schemas-microsoft-com:office:office" xmlns:oel="http://schemas.microsoft.com/office/2019/extlst" xmlns:r="http://schemas.openxmlformats.org/officeDocument/2006/relationships" xmlns:m="http://schemas.openxmlformats.org/officeDocument/2006/math" xmlns:v="urn:schemas-microsoft-com:vml" xmlns:wp14="http://schemas.microsoft.com/office/word/2010/wordprocessingDrawing" xmlns:wp="http://schemas.openxmlformats.org/drawingml/2006/wordprocessingDrawing" xmlns:w10="urn:schemas-microsoft-com:office:word" xmlns:w="http://schemas.openxmlformats.org/wordprocessingml/2006/main" xmlns:w14="http://schemas.microsoft.com/office/word/2010/wordml" xmlns:w15="http://schemas.microsoft.com/office/word/2012/wordml" xmlns:w16cex="http://schemas.microsoft.com/office/word/2018/wordml/cex" xmlns:w16cid="http://schemas.microsoft.com/office/word/2016/wordml/cid" xmlns:w16="http://schemas.microsoft.com/office/word/2018/wordml" xmlns:w16sdtdh="http://schemas.microsoft.com/office/word/2020/wordml/sdtdatahash" xmlns:w16se="http://schemas.microsoft.com/office/word/2015/wordml/symex" xmlns:wpg="http://schemas.microsoft.com/office/word/2010/wordprocessingGroup" xmlns:wpi="http://schemas.microsoft.com/office/word/2010/wordprocessingInk" xmlns:wne="http://schemas.microsoft.com/office/word/2006/wordml" xmlns:wps="http://schemas.microsoft.com/office/word/2010/wordprocessingShape" mc:Ignorable="w14 w15 w16se w16cid w16 w16cex w16sdtdh wp14">
+<w:document xmlns:wpc="http://schemas.microsoft.com/office/word/2010/wordprocessingCanvas" xmlns:cx="http://schemas.microsoft.com/office/drawing/2014/chartex" xmlns:cx1="http://schemas.microsoft.com/office/drawing/2015/9/8/chartex" xmlns:cx2="http://schemas.microsoft.com/office/drawing/2015/10/21/chartex" xmlns:cx3="http://schemas.microsoft.com/office/drawing/2016/5/9/chartex" xmlns:cx4="http://schemas.microsoft.com/office/drawing/2016/5/10/chartex" xmlns:cx5="http://schemas.microsoft.com/office/drawing/2016/5/11/chartex" xmlns:cx6="http://schemas.microsoft.com/office/drawing/2016/5/12/chartex" xmlns:cx7="http://schemas.microsoft.com/office/drawing/2016/5/13/chartex" xmlns:cx8="http://schemas.microsoft.com/office/drawing/2016/5/14/chartex" xmlns:mc="http://schemas.openxmlformats.org/markup-compatibility/2006" xmlns:aink="http://schemas.microsoft.com/office/drawing/2016/ink" xmlns:am3d="http://schemas.microsoft.com/office/drawing/2017/model3d" xmlns:o="urn:schemas-microsoft-com:office:office" xmlns:oel="http://schemas.microsoft.com/office/2019/extlst" xmlns:r="http://schemas.openxmlformats.org/officeDocument/2006/relationships" xmlns:m="http://schemas.openxmlformats.org/officeDocument/2006/math" xmlns:v="urn:schemas-microsoft-com:vml" xmlns:wp14="http://schemas.microsoft.com/office/word/2010/wordprocessingDrawing" xmlns:wp="http://schemas.openxmlformats.org/drawingml/2006/wordprocessingDrawing" xmlns:w10="urn:schemas-microsoft-com:office:word" xmlns:w="http://schemas.openxmlformats.org/wordprocessingml/2006/main" xmlns:w14="http://schemas.microsoft.com/office/word/2010/wordml" xmlns:w15="http://schemas.microsoft.com/office/word/2012/wordml" xmlns:w16cex="http://schemas.microsoft.com/office/word/2018/wordml/cex" xmlns:w16cid="http://schemas.microsoft.com/office/word/2016/wordml/cid" xmlns:w16="http://schemas.microsoft.com/office/word/2018/wordml" xmlns:w16du="http://schemas.microsoft.com/office/word/2023/wordml/word16du" xmlns:w16sdtdh="http://schemas.microsoft.com/office/word/2020/wordml/sdtdatahash" xmlns:w16se="http://schemas.microsoft.com/office/word/2015/wordml/symex" xmlns:wpg="http://schemas.microsoft.com/office/word/2010/wordprocessingGroup" xmlns:wpi="http://schemas.microsoft.com/office/word/2010/wordprocessingInk" xmlns:wne="http://schemas.microsoft.com/office/word/2006/wordml" xmlns:wps="http://schemas.microsoft.com/office/word/2010/wordprocessingShape" mc:Ignorable="w14 w15 w16se w16cid w16 w16cex w16sdtdh w16du wp14">
   <w:body>
     <w:p>
       <w:pPr>
-        <w:pStyle w:val="Heading1"/>
+        <w:pStyle w:val="Titre1"/>
         <w:spacing w:before="0"/>
         <w:rPr>
           <w:rFonts w:ascii="Verdana" w:hAnsi="Verdana"/>
@@ -22,12 +22,14 @@
         </w:rPr>
         <w:t xml:space="preserve"> projet </w:t>
       </w:r>
+      <w:proofErr w:type="spellStart"/>
       <w:r>
         <w:rPr>
           <w:rFonts w:ascii="Verdana" w:hAnsi="Verdana"/>
         </w:rPr>
         <w:t>Magix</w:t>
       </w:r>
+      <w:proofErr w:type="spellEnd"/>
     </w:p>
     <w:p/>
     <w:p>
@@ -35,11 +37,16 @@
         <w:t>Nom </w:t>
       </w:r>
       <w:r>
-        <w:t>de l’étudiant</w:t>
+        <w:t xml:space="preserve">de </w:t>
+      </w:r>
+      <w:proofErr w:type="gramStart"/>
+      <w:r>
+        <w:t>l’étudiant</w:t>
       </w:r>
       <w:r>
         <w:t>:</w:t>
       </w:r>
+      <w:proofErr w:type="gramEnd"/>
       <w:r>
         <w:tab/>
         <w:t>___________________________________</w:t>
@@ -54,7 +61,7 @@
     </w:p>
     <w:tbl>
       <w:tblPr>
-        <w:tblStyle w:val="ListTable4-Accent1"/>
+        <w:tblStyle w:val="TableauListe4-Accentuation1"/>
         <w:tblW w:w="9180" w:type="dxa"/>
         <w:tblLook w:val="04A0" w:firstRow="1" w:lastRow="0" w:firstColumn="1" w:lastColumn="0" w:noHBand="0" w:noVBand="1"/>
       </w:tblPr>
@@ -170,7 +177,7 @@
           </w:tcPr>
           <w:p>
             <w:pPr>
-              <w:pStyle w:val="ListParagraph"/>
+              <w:pStyle w:val="Paragraphedeliste"/>
               <w:numPr>
                 <w:ilvl w:val="0"/>
                 <w:numId w:val="30"/>
@@ -321,7 +328,7 @@
           </w:p>
           <w:p>
             <w:pPr>
-              <w:pStyle w:val="ListParagraph"/>
+              <w:pStyle w:val="Paragraphedeliste"/>
               <w:numPr>
                 <w:ilvl w:val="0"/>
                 <w:numId w:val="30"/>
@@ -331,6 +338,7 @@
                 <w:rFonts w:ascii="Verdana" w:hAnsi="Verdana"/>
                 <w:b w:val="0"/>
                 <w:color w:val="0D0D0D" w:themeColor="text1" w:themeTint="F2"/>
+                <w:highlight w:val="yellow"/>
               </w:rPr>
             </w:pPr>
             <w:r>
@@ -338,6 +346,7 @@
                 <w:rFonts w:ascii="Verdana" w:hAnsi="Verdana"/>
                 <w:b w:val="0"/>
                 <w:color w:val="0D0D0D" w:themeColor="text1" w:themeTint="F2"/>
+                <w:highlight w:val="yellow"/>
               </w:rPr>
               <w:t xml:space="preserve">Qualité du code (indentation, structure, nettoyé, </w:t>
             </w:r>
@@ -346,21 +355,34 @@
                 <w:rFonts w:ascii="Verdana" w:hAnsi="Verdana"/>
                 <w:b w:val="0"/>
                 <w:color w:val="0D0D0D" w:themeColor="text1" w:themeTint="F2"/>
+                <w:highlight w:val="yellow"/>
               </w:rPr>
               <w:t xml:space="preserve">git, </w:t>
             </w:r>
-            <w:r>
-              <w:rPr>
-                <w:rFonts w:ascii="Verdana" w:hAnsi="Verdana"/>
-                <w:b w:val="0"/>
-                <w:color w:val="0D0D0D" w:themeColor="text1" w:themeTint="F2"/>
-              </w:rPr>
-              <w:t>etc)</w:t>
+            <w:proofErr w:type="spellStart"/>
+            <w:r>
+              <w:rPr>
+                <w:rFonts w:ascii="Verdana" w:hAnsi="Verdana"/>
+                <w:b w:val="0"/>
+                <w:color w:val="0D0D0D" w:themeColor="text1" w:themeTint="F2"/>
+                <w:highlight w:val="yellow"/>
+              </w:rPr>
+              <w:t>etc</w:t>
+            </w:r>
+            <w:proofErr w:type="spellEnd"/>
+            <w:r>
+              <w:rPr>
+                <w:rFonts w:ascii="Verdana" w:hAnsi="Verdana"/>
+                <w:b w:val="0"/>
+                <w:color w:val="0D0D0D" w:themeColor="text1" w:themeTint="F2"/>
+                <w:highlight w:val="yellow"/>
+              </w:rPr>
+              <w:t>)</w:t>
             </w:r>
           </w:p>
           <w:p>
             <w:pPr>
-              <w:pStyle w:val="ListParagraph"/>
+              <w:pStyle w:val="Paragraphedeliste"/>
               <w:numPr>
                 <w:ilvl w:val="0"/>
                 <w:numId w:val="30"/>
@@ -377,30 +399,16 @@
                 <w:rFonts w:ascii="Verdana" w:hAnsi="Verdana"/>
                 <w:b w:val="0"/>
                 <w:color w:val="0D0D0D" w:themeColor="text1" w:themeTint="F2"/>
-              </w:rPr>
-              <w:t>N</w:t>
-            </w:r>
-            <w:r>
-              <w:rPr>
-                <w:rFonts w:ascii="Verdana" w:hAnsi="Verdana"/>
-                <w:b w:val="0"/>
-                <w:color w:val="0D0D0D" w:themeColor="text1" w:themeTint="F2"/>
-              </w:rPr>
-              <w:t xml:space="preserve">om de l’usager </w:t>
-            </w:r>
-            <w:r>
-              <w:rPr>
-                <w:rFonts w:ascii="Verdana" w:hAnsi="Verdana"/>
-                <w:b w:val="0"/>
-                <w:color w:val="0D0D0D" w:themeColor="text1" w:themeTint="F2"/>
-              </w:rPr>
-              <w:t>conservé</w:t>
-            </w:r>
-            <w:r>
-              <w:rPr>
-                <w:rFonts w:ascii="Verdana" w:hAnsi="Verdana"/>
-                <w:b w:val="0"/>
-                <w:color w:val="0D0D0D" w:themeColor="text1" w:themeTint="F2"/>
+                <w:highlight w:val="yellow"/>
+              </w:rPr>
+              <w:t>Nom de l’usager conservé</w:t>
+            </w:r>
+            <w:r>
+              <w:rPr>
+                <w:rFonts w:ascii="Verdana" w:hAnsi="Verdana"/>
+                <w:b w:val="0"/>
+                <w:color w:val="0D0D0D" w:themeColor="text1" w:themeTint="F2"/>
+                <w:highlight w:val="yellow"/>
               </w:rPr>
               <w:t>/réaffiché</w:t>
             </w:r>
@@ -409,6 +417,7 @@
                 <w:rFonts w:ascii="Verdana" w:hAnsi="Verdana"/>
                 <w:b w:val="0"/>
                 <w:color w:val="0D0D0D" w:themeColor="text1" w:themeTint="F2"/>
+                <w:highlight w:val="yellow"/>
               </w:rPr>
               <w:t xml:space="preserve"> (</w:t>
             </w:r>
@@ -417,6 +426,7 @@
                 <w:rFonts w:ascii="Verdana" w:hAnsi="Verdana"/>
                 <w:b w:val="0"/>
                 <w:color w:val="0D0D0D" w:themeColor="text1" w:themeTint="F2"/>
+                <w:highlight w:val="yellow"/>
               </w:rPr>
               <w:t xml:space="preserve">par </w:t>
             </w:r>
@@ -425,15 +435,29 @@
                 <w:rFonts w:ascii="Verdana" w:hAnsi="Verdana"/>
                 <w:b w:val="0"/>
                 <w:color w:val="0D0D0D" w:themeColor="text1" w:themeTint="F2"/>
+                <w:highlight w:val="yellow"/>
                 <w:u w:val="single"/>
               </w:rPr>
-              <w:t>local storage</w:t>
-            </w:r>
-            <w:r>
-              <w:rPr>
-                <w:rFonts w:ascii="Verdana" w:hAnsi="Verdana"/>
-                <w:b w:val="0"/>
-                <w:color w:val="0D0D0D" w:themeColor="text1" w:themeTint="F2"/>
+              <w:t xml:space="preserve">local </w:t>
+            </w:r>
+            <w:proofErr w:type="spellStart"/>
+            <w:r>
+              <w:rPr>
+                <w:rFonts w:ascii="Verdana" w:hAnsi="Verdana"/>
+                <w:b w:val="0"/>
+                <w:color w:val="0D0D0D" w:themeColor="text1" w:themeTint="F2"/>
+                <w:highlight w:val="yellow"/>
+                <w:u w:val="single"/>
+              </w:rPr>
+              <w:t>storage</w:t>
+            </w:r>
+            <w:proofErr w:type="spellEnd"/>
+            <w:r>
+              <w:rPr>
+                <w:rFonts w:ascii="Verdana" w:hAnsi="Verdana"/>
+                <w:b w:val="0"/>
+                <w:color w:val="0D0D0D" w:themeColor="text1" w:themeTint="F2"/>
+                <w:highlight w:val="yellow"/>
               </w:rPr>
               <w:t>)</w:t>
             </w:r>
@@ -669,7 +693,7 @@
           </w:p>
           <w:p>
             <w:pPr>
-              <w:pStyle w:val="ListParagraph"/>
+              <w:pStyle w:val="Paragraphedeliste"/>
               <w:numPr>
                 <w:ilvl w:val="0"/>
                 <w:numId w:val="30"/>
@@ -700,7 +724,7 @@
           </w:p>
           <w:p>
             <w:pPr>
-              <w:pStyle w:val="ListParagraph"/>
+              <w:pStyle w:val="Paragraphedeliste"/>
               <w:numPr>
                 <w:ilvl w:val="0"/>
                 <w:numId w:val="30"/>
@@ -731,7 +755,7 @@
           </w:p>
           <w:p>
             <w:pPr>
-              <w:pStyle w:val="ListParagraph"/>
+              <w:pStyle w:val="Paragraphedeliste"/>
               <w:numPr>
                 <w:ilvl w:val="0"/>
                 <w:numId w:val="30"/>
@@ -770,7 +794,7 @@
           </w:p>
           <w:p>
             <w:pPr>
-              <w:pStyle w:val="ListParagraph"/>
+              <w:pStyle w:val="Paragraphedeliste"/>
               <w:numPr>
                 <w:ilvl w:val="0"/>
                 <w:numId w:val="30"/>
@@ -825,7 +849,7 @@
           </w:p>
           <w:p>
             <w:pPr>
-              <w:pStyle w:val="ListParagraph"/>
+              <w:pStyle w:val="Paragraphedeliste"/>
               <w:numPr>
                 <w:ilvl w:val="0"/>
                 <w:numId w:val="30"/>
@@ -896,7 +920,7 @@
           </w:p>
           <w:p>
             <w:pPr>
-              <w:pStyle w:val="ListParagraph"/>
+              <w:pStyle w:val="Paragraphedeliste"/>
               <w:numPr>
                 <w:ilvl w:val="0"/>
                 <w:numId w:val="30"/>
@@ -953,7 +977,7 @@
           </w:p>
           <w:p>
             <w:pPr>
-              <w:pStyle w:val="ListParagraph"/>
+              <w:pStyle w:val="Paragraphedeliste"/>
               <w:numPr>
                 <w:ilvl w:val="0"/>
                 <w:numId w:val="30"/>
@@ -989,7 +1013,7 @@
           </w:p>
           <w:p>
             <w:pPr>
-              <w:pStyle w:val="ListParagraph"/>
+              <w:pStyle w:val="Paragraphedeliste"/>
               <w:numPr>
                 <w:ilvl w:val="0"/>
                 <w:numId w:val="30"/>
@@ -1025,7 +1049,7 @@
           </w:p>
           <w:p>
             <w:pPr>
-              <w:pStyle w:val="ListParagraph"/>
+              <w:pStyle w:val="Paragraphedeliste"/>
               <w:numPr>
                 <w:ilvl w:val="0"/>
                 <w:numId w:val="30"/>
@@ -1350,8 +1374,17 @@
                 <w:b w:val="0"/>
                 <w:bCs w:val="0"/>
               </w:rPr>
-              <w:t>En utilisant une base de données pgsql</w:t>
-            </w:r>
+              <w:t xml:space="preserve">En utilisant une base de données </w:t>
+            </w:r>
+            <w:proofErr w:type="spellStart"/>
+            <w:r>
+              <w:rPr>
+                <w:b w:val="0"/>
+                <w:bCs w:val="0"/>
+              </w:rPr>
+              <w:t>pgsql</w:t>
+            </w:r>
+            <w:proofErr w:type="spellEnd"/>
             <w:r>
               <w:rPr>
                 <w:b w:val="0"/>
@@ -1498,7 +1531,7 @@
           </w:p>
           <w:p>
             <w:pPr>
-              <w:pStyle w:val="ListParagraph"/>
+              <w:pStyle w:val="Paragraphedeliste"/>
               <w:numPr>
                 <w:ilvl w:val="0"/>
                 <w:numId w:val="30"/>
@@ -1532,7 +1565,7 @@
           </w:p>
           <w:p>
             <w:pPr>
-              <w:pStyle w:val="ListParagraph"/>
+              <w:pStyle w:val="Paragraphedeliste"/>
               <w:numPr>
                 <w:ilvl w:val="1"/>
                 <w:numId w:val="30"/>
@@ -1558,7 +1591,7 @@
           </w:p>
           <w:p>
             <w:pPr>
-              <w:pStyle w:val="ListParagraph"/>
+              <w:pStyle w:val="Paragraphedeliste"/>
               <w:numPr>
                 <w:ilvl w:val="1"/>
                 <w:numId w:val="30"/>
@@ -1584,7 +1617,7 @@
           </w:p>
           <w:p>
             <w:pPr>
-              <w:pStyle w:val="ListParagraph"/>
+              <w:pStyle w:val="Paragraphedeliste"/>
               <w:numPr>
                 <w:ilvl w:val="1"/>
                 <w:numId w:val="30"/>
@@ -1610,7 +1643,7 @@
           </w:p>
           <w:p>
             <w:pPr>
-              <w:pStyle w:val="ListParagraph"/>
+              <w:pStyle w:val="Paragraphedeliste"/>
               <w:numPr>
                 <w:ilvl w:val="1"/>
                 <w:numId w:val="30"/>
@@ -1636,7 +1669,7 @@
           </w:p>
           <w:p>
             <w:pPr>
-              <w:pStyle w:val="ListParagraph"/>
+              <w:pStyle w:val="Paragraphedeliste"/>
               <w:numPr>
                 <w:ilvl w:val="1"/>
                 <w:numId w:val="30"/>
@@ -1662,7 +1695,7 @@
           </w:p>
           <w:p>
             <w:pPr>
-              <w:pStyle w:val="ListParagraph"/>
+              <w:pStyle w:val="Paragraphedeliste"/>
               <w:numPr>
                 <w:ilvl w:val="1"/>
                 <w:numId w:val="30"/>
@@ -1692,7 +1725,7 @@
                 <w:sz w:val="18"/>
                 <w:szCs w:val="18"/>
               </w:rPr>
-              <w:t>/boutons</w:t>
+              <w:t>/</w:t>
             </w:r>
             <w:r>
               <w:rPr>
@@ -1700,8 +1733,9 @@
                 <w:b w:val="0"/>
                 <w:sz w:val="18"/>
                 <w:szCs w:val="18"/>
-              </w:rPr>
-              <w:t xml:space="preserve"> actuellement</w:t>
+                <w:highlight w:val="yellow"/>
+              </w:rPr>
+              <w:t>boutons</w:t>
             </w:r>
             <w:r>
               <w:rPr>
@@ -1718,8 +1752,9 @@
                 <w:b w:val="0"/>
                 <w:sz w:val="18"/>
                 <w:szCs w:val="18"/>
-              </w:rPr>
-              <w:t>jouables</w:t>
+                <w:highlight w:val="yellow"/>
+              </w:rPr>
+              <w:t>actuellement</w:t>
             </w:r>
             <w:r>
               <w:rPr>
@@ -1727,13 +1762,34 @@
                 <w:b w:val="0"/>
                 <w:sz w:val="18"/>
                 <w:szCs w:val="18"/>
+                <w:highlight w:val="yellow"/>
+              </w:rPr>
+              <w:t xml:space="preserve"> </w:t>
+            </w:r>
+            <w:r>
+              <w:rPr>
+                <w:rFonts w:ascii="Verdana" w:hAnsi="Verdana"/>
+                <w:b w:val="0"/>
+                <w:sz w:val="18"/>
+                <w:szCs w:val="18"/>
+                <w:highlight w:val="yellow"/>
+              </w:rPr>
+              <w:t>jouables</w:t>
+            </w:r>
+            <w:r>
+              <w:rPr>
+                <w:rFonts w:ascii="Verdana" w:hAnsi="Verdana"/>
+                <w:b w:val="0"/>
+                <w:sz w:val="18"/>
+                <w:szCs w:val="18"/>
+                <w:highlight w:val="yellow"/>
               </w:rPr>
               <w:t xml:space="preserve"> par le joueur</w:t>
             </w:r>
           </w:p>
           <w:p>
             <w:pPr>
-              <w:pStyle w:val="ListParagraph"/>
+              <w:pStyle w:val="Paragraphedeliste"/>
               <w:numPr>
                 <w:ilvl w:val="1"/>
                 <w:numId w:val="30"/>
@@ -1772,8 +1828,9 @@
                 <w:sz w:val="18"/>
                 <w:szCs w:val="18"/>
               </w:rPr>
-              <w:t>sur les cartes « taunt »</w:t>
-            </w:r>
+              <w:t>sur les cartes « </w:t>
+            </w:r>
+            <w:proofErr w:type="spellStart"/>
             <w:r>
               <w:rPr>
                 <w:rFonts w:ascii="Verdana" w:hAnsi="Verdana"/>
@@ -1781,8 +1838,9 @@
                 <w:sz w:val="18"/>
                 <w:szCs w:val="18"/>
               </w:rPr>
-              <w:t xml:space="preserve"> et « stealth »</w:t>
-            </w:r>
+              <w:t>taunt</w:t>
+            </w:r>
+            <w:proofErr w:type="spellEnd"/>
             <w:r>
               <w:rPr>
                 <w:rFonts w:ascii="Verdana" w:hAnsi="Verdana"/>
@@ -1790,8 +1848,47 @@
                 <w:sz w:val="18"/>
                 <w:szCs w:val="18"/>
               </w:rPr>
+              <w:t> »</w:t>
+            </w:r>
+            <w:r>
+              <w:rPr>
+                <w:rFonts w:ascii="Verdana" w:hAnsi="Verdana"/>
+                <w:b w:val="0"/>
+                <w:sz w:val="18"/>
+                <w:szCs w:val="18"/>
+              </w:rPr>
+              <w:t xml:space="preserve"> et « </w:t>
+            </w:r>
+            <w:proofErr w:type="spellStart"/>
+            <w:r>
+              <w:rPr>
+                <w:rFonts w:ascii="Verdana" w:hAnsi="Verdana"/>
+                <w:b w:val="0"/>
+                <w:sz w:val="18"/>
+                <w:szCs w:val="18"/>
+              </w:rPr>
+              <w:t>stealth</w:t>
+            </w:r>
+            <w:proofErr w:type="spellEnd"/>
+            <w:r>
+              <w:rPr>
+                <w:rFonts w:ascii="Verdana" w:hAnsi="Verdana"/>
+                <w:b w:val="0"/>
+                <w:sz w:val="18"/>
+                <w:szCs w:val="18"/>
+              </w:rPr>
+              <w:t> »</w:t>
+            </w:r>
+            <w:r>
+              <w:rPr>
+                <w:rFonts w:ascii="Verdana" w:hAnsi="Verdana"/>
+                <w:b w:val="0"/>
+                <w:sz w:val="18"/>
+                <w:szCs w:val="18"/>
+              </w:rPr>
               <w:t xml:space="preserve"> (</w:t>
             </w:r>
+            <w:proofErr w:type="spellStart"/>
             <w:r>
               <w:rPr>
                 <w:rFonts w:ascii="Verdana" w:hAnsi="Verdana"/>
@@ -1803,6 +1900,7 @@
               </w:rPr>
               <w:t>glow</w:t>
             </w:r>
+            <w:proofErr w:type="spellEnd"/>
             <w:r>
               <w:rPr>
                 <w:rFonts w:ascii="Verdana" w:hAnsi="Verdana"/>
@@ -1822,7 +1920,7 @@
           </w:p>
           <w:p>
             <w:pPr>
-              <w:pStyle w:val="ListParagraph"/>
+              <w:pStyle w:val="Paragraphedeliste"/>
               <w:numPr>
                 <w:ilvl w:val="0"/>
                 <w:numId w:val="30"/>
@@ -1986,7 +2084,7 @@
           </w:p>
           <w:p>
             <w:pPr>
-              <w:pStyle w:val="ListParagraph"/>
+              <w:pStyle w:val="Paragraphedeliste"/>
               <w:numPr>
                 <w:ilvl w:val="0"/>
                 <w:numId w:val="30"/>
@@ -2048,7 +2146,7 @@
           </w:p>
           <w:p>
             <w:pPr>
-              <w:pStyle w:val="ListParagraph"/>
+              <w:pStyle w:val="Paragraphedeliste"/>
               <w:numPr>
                 <w:ilvl w:val="0"/>
                 <w:numId w:val="30"/>
@@ -2068,7 +2166,7 @@
           </w:p>
           <w:p>
             <w:pPr>
-              <w:pStyle w:val="ListParagraph"/>
+              <w:pStyle w:val="Paragraphedeliste"/>
               <w:numPr>
                 <w:ilvl w:val="0"/>
                 <w:numId w:val="30"/>
@@ -2083,12 +2181,19 @@
                 <w:rFonts w:ascii="Verdana" w:hAnsi="Verdana"/>
                 <w:b w:val="0"/>
               </w:rPr>
-              <w:t>Lorsqu’une partie se termine, faire afficher le résultat (victoire/défaite)</w:t>
+              <w:t xml:space="preserve">Lorsqu’une partie se termine, faire afficher le résultat </w:t>
+            </w:r>
+            <w:r>
+              <w:rPr>
+                <w:rFonts w:ascii="Verdana" w:hAnsi="Verdana"/>
+                <w:b w:val="0"/>
+              </w:rPr>
+              <w:t>(victoire/défaite)</w:t>
             </w:r>
           </w:p>
           <w:p>
             <w:pPr>
-              <w:pStyle w:val="ListParagraph"/>
+              <w:pStyle w:val="Paragraphedeliste"/>
               <w:numPr>
                 <w:ilvl w:val="0"/>
                 <w:numId w:val="30"/>
@@ -2519,7 +2624,7 @@
 </file>
 
 <file path=word/endnotes.xml><?xml version="1.0" encoding="utf-8"?>
-<w:endnotes xmlns:wpc="http://schemas.microsoft.com/office/word/2010/wordprocessingCanvas" xmlns:cx="http://schemas.microsoft.com/office/drawing/2014/chartex" xmlns:cx1="http://schemas.microsoft.com/office/drawing/2015/9/8/chartex" xmlns:cx2="http://schemas.microsoft.com/office/drawing/2015/10/21/chartex" xmlns:cx3="http://schemas.microsoft.com/office/drawing/2016/5/9/chartex" xmlns:cx4="http://schemas.microsoft.com/office/drawing/2016/5/10/chartex" xmlns:cx5="http://schemas.microsoft.com/office/drawing/2016/5/11/chartex" xmlns:cx6="http://schemas.microsoft.com/office/drawing/2016/5/12/chartex" xmlns:cx7="http://schemas.microsoft.com/office/drawing/2016/5/13/chartex" xmlns:cx8="http://schemas.microsoft.com/office/drawing/2016/5/14/chartex" xmlns:mc="http://schemas.openxmlformats.org/markup-compatibility/2006" xmlns:aink="http://schemas.microsoft.com/office/drawing/2016/ink" xmlns:am3d="http://schemas.microsoft.com/office/drawing/2017/model3d" xmlns:o="urn:schemas-microsoft-com:office:office" xmlns:oel="http://schemas.microsoft.com/office/2019/extlst" xmlns:r="http://schemas.openxmlformats.org/officeDocument/2006/relationships" xmlns:m="http://schemas.openxmlformats.org/officeDocument/2006/math" xmlns:v="urn:schemas-microsoft-com:vml" xmlns:wp14="http://schemas.microsoft.com/office/word/2010/wordprocessingDrawing" xmlns:wp="http://schemas.openxmlformats.org/drawingml/2006/wordprocessingDrawing" xmlns:w10="urn:schemas-microsoft-com:office:word" xmlns:w="http://schemas.openxmlformats.org/wordprocessingml/2006/main" xmlns:w14="http://schemas.microsoft.com/office/word/2010/wordml" xmlns:w15="http://schemas.microsoft.com/office/word/2012/wordml" xmlns:w16cex="http://schemas.microsoft.com/office/word/2018/wordml/cex" xmlns:w16cid="http://schemas.microsoft.com/office/word/2016/wordml/cid" xmlns:w16="http://schemas.microsoft.com/office/word/2018/wordml" xmlns:w16sdtdh="http://schemas.microsoft.com/office/word/2020/wordml/sdtdatahash" xmlns:w16se="http://schemas.microsoft.com/office/word/2015/wordml/symex" xmlns:wpg="http://schemas.microsoft.com/office/word/2010/wordprocessingGroup" xmlns:wpi="http://schemas.microsoft.com/office/word/2010/wordprocessingInk" xmlns:wne="http://schemas.microsoft.com/office/word/2006/wordml" xmlns:wps="http://schemas.microsoft.com/office/word/2010/wordprocessingShape" mc:Ignorable="w14 w15 w16se w16cid w16 w16cex w16sdtdh wp14">
+<w:endnotes xmlns:wpc="http://schemas.microsoft.com/office/word/2010/wordprocessingCanvas" xmlns:cx="http://schemas.microsoft.com/office/drawing/2014/chartex" xmlns:cx1="http://schemas.microsoft.com/office/drawing/2015/9/8/chartex" xmlns:cx2="http://schemas.microsoft.com/office/drawing/2015/10/21/chartex" xmlns:cx3="http://schemas.microsoft.com/office/drawing/2016/5/9/chartex" xmlns:cx4="http://schemas.microsoft.com/office/drawing/2016/5/10/chartex" xmlns:cx5="http://schemas.microsoft.com/office/drawing/2016/5/11/chartex" xmlns:cx6="http://schemas.microsoft.com/office/drawing/2016/5/12/chartex" xmlns:cx7="http://schemas.microsoft.com/office/drawing/2016/5/13/chartex" xmlns:cx8="http://schemas.microsoft.com/office/drawing/2016/5/14/chartex" xmlns:mc="http://schemas.openxmlformats.org/markup-compatibility/2006" xmlns:aink="http://schemas.microsoft.com/office/drawing/2016/ink" xmlns:am3d="http://schemas.microsoft.com/office/drawing/2017/model3d" xmlns:o="urn:schemas-microsoft-com:office:office" xmlns:oel="http://schemas.microsoft.com/office/2019/extlst" xmlns:r="http://schemas.openxmlformats.org/officeDocument/2006/relationships" xmlns:m="http://schemas.openxmlformats.org/officeDocument/2006/math" xmlns:v="urn:schemas-microsoft-com:vml" xmlns:wp14="http://schemas.microsoft.com/office/word/2010/wordprocessingDrawing" xmlns:wp="http://schemas.openxmlformats.org/drawingml/2006/wordprocessingDrawing" xmlns:w10="urn:schemas-microsoft-com:office:word" xmlns:w="http://schemas.openxmlformats.org/wordprocessingml/2006/main" xmlns:w14="http://schemas.microsoft.com/office/word/2010/wordml" xmlns:w15="http://schemas.microsoft.com/office/word/2012/wordml" xmlns:w16cex="http://schemas.microsoft.com/office/word/2018/wordml/cex" xmlns:w16cid="http://schemas.microsoft.com/office/word/2016/wordml/cid" xmlns:w16="http://schemas.microsoft.com/office/word/2018/wordml" xmlns:w16du="http://schemas.microsoft.com/office/word/2023/wordml/word16du" xmlns:w16sdtdh="http://schemas.microsoft.com/office/word/2020/wordml/sdtdatahash" xmlns:w16se="http://schemas.microsoft.com/office/word/2015/wordml/symex" xmlns:wpg="http://schemas.microsoft.com/office/word/2010/wordprocessingGroup" xmlns:wpi="http://schemas.microsoft.com/office/word/2010/wordprocessingInk" xmlns:wne="http://schemas.microsoft.com/office/word/2006/wordml" xmlns:wps="http://schemas.microsoft.com/office/word/2010/wordprocessingShape" mc:Ignorable="w14 w15 w16se w16cid w16 w16cex w16sdtdh w16du wp14">
   <w:endnote w:type="separator" w:id="-1">
     <w:p>
       <w:r>
@@ -2538,7 +2643,7 @@
 </file>
 
 <file path=word/footnotes.xml><?xml version="1.0" encoding="utf-8"?>
-<w:footnotes xmlns:wpc="http://schemas.microsoft.com/office/word/2010/wordprocessingCanvas" xmlns:cx="http://schemas.microsoft.com/office/drawing/2014/chartex" xmlns:cx1="http://schemas.microsoft.com/office/drawing/2015/9/8/chartex" xmlns:cx2="http://schemas.microsoft.com/office/drawing/2015/10/21/chartex" xmlns:cx3="http://schemas.microsoft.com/office/drawing/2016/5/9/chartex" xmlns:cx4="http://schemas.microsoft.com/office/drawing/2016/5/10/chartex" xmlns:cx5="http://schemas.microsoft.com/office/drawing/2016/5/11/chartex" xmlns:cx6="http://schemas.microsoft.com/office/drawing/2016/5/12/chartex" xmlns:cx7="http://schemas.microsoft.com/office/drawing/2016/5/13/chartex" xmlns:cx8="http://schemas.microsoft.com/office/drawing/2016/5/14/chartex" xmlns:mc="http://schemas.openxmlformats.org/markup-compatibility/2006" xmlns:aink="http://schemas.microsoft.com/office/drawing/2016/ink" xmlns:am3d="http://schemas.microsoft.com/office/drawing/2017/model3d" xmlns:o="urn:schemas-microsoft-com:office:office" xmlns:oel="http://schemas.microsoft.com/office/2019/extlst" xmlns:r="http://schemas.openxmlformats.org/officeDocument/2006/relationships" xmlns:m="http://schemas.openxmlformats.org/officeDocument/2006/math" xmlns:v="urn:schemas-microsoft-com:vml" xmlns:wp14="http://schemas.microsoft.com/office/word/2010/wordprocessingDrawing" xmlns:wp="http://schemas.openxmlformats.org/drawingml/2006/wordprocessingDrawing" xmlns:w10="urn:schemas-microsoft-com:office:word" xmlns:w="http://schemas.openxmlformats.org/wordprocessingml/2006/main" xmlns:w14="http://schemas.microsoft.com/office/word/2010/wordml" xmlns:w15="http://schemas.microsoft.com/office/word/2012/wordml" xmlns:w16cex="http://schemas.microsoft.com/office/word/2018/wordml/cex" xmlns:w16cid="http://schemas.microsoft.com/office/word/2016/wordml/cid" xmlns:w16="http://schemas.microsoft.com/office/word/2018/wordml" xmlns:w16sdtdh="http://schemas.microsoft.com/office/word/2020/wordml/sdtdatahash" xmlns:w16se="http://schemas.microsoft.com/office/word/2015/wordml/symex" xmlns:wpg="http://schemas.microsoft.com/office/word/2010/wordprocessingGroup" xmlns:wpi="http://schemas.microsoft.com/office/word/2010/wordprocessingInk" xmlns:wne="http://schemas.microsoft.com/office/word/2006/wordml" xmlns:wps="http://schemas.microsoft.com/office/word/2010/wordprocessingShape" mc:Ignorable="w14 w15 w16se w16cid w16 w16cex w16sdtdh wp14">
+<w:footnotes xmlns:wpc="http://schemas.microsoft.com/office/word/2010/wordprocessingCanvas" xmlns:cx="http://schemas.microsoft.com/office/drawing/2014/chartex" xmlns:cx1="http://schemas.microsoft.com/office/drawing/2015/9/8/chartex" xmlns:cx2="http://schemas.microsoft.com/office/drawing/2015/10/21/chartex" xmlns:cx3="http://schemas.microsoft.com/office/drawing/2016/5/9/chartex" xmlns:cx4="http://schemas.microsoft.com/office/drawing/2016/5/10/chartex" xmlns:cx5="http://schemas.microsoft.com/office/drawing/2016/5/11/chartex" xmlns:cx6="http://schemas.microsoft.com/office/drawing/2016/5/12/chartex" xmlns:cx7="http://schemas.microsoft.com/office/drawing/2016/5/13/chartex" xmlns:cx8="http://schemas.microsoft.com/office/drawing/2016/5/14/chartex" xmlns:mc="http://schemas.openxmlformats.org/markup-compatibility/2006" xmlns:aink="http://schemas.microsoft.com/office/drawing/2016/ink" xmlns:am3d="http://schemas.microsoft.com/office/drawing/2017/model3d" xmlns:o="urn:schemas-microsoft-com:office:office" xmlns:oel="http://schemas.microsoft.com/office/2019/extlst" xmlns:r="http://schemas.openxmlformats.org/officeDocument/2006/relationships" xmlns:m="http://schemas.openxmlformats.org/officeDocument/2006/math" xmlns:v="urn:schemas-microsoft-com:vml" xmlns:wp14="http://schemas.microsoft.com/office/word/2010/wordprocessingDrawing" xmlns:wp="http://schemas.openxmlformats.org/drawingml/2006/wordprocessingDrawing" xmlns:w10="urn:schemas-microsoft-com:office:word" xmlns:w="http://schemas.openxmlformats.org/wordprocessingml/2006/main" xmlns:w14="http://schemas.microsoft.com/office/word/2010/wordml" xmlns:w15="http://schemas.microsoft.com/office/word/2012/wordml" xmlns:w16cex="http://schemas.microsoft.com/office/word/2018/wordml/cex" xmlns:w16cid="http://schemas.microsoft.com/office/word/2016/wordml/cid" xmlns:w16="http://schemas.microsoft.com/office/word/2018/wordml" xmlns:w16du="http://schemas.microsoft.com/office/word/2023/wordml/word16du" xmlns:w16sdtdh="http://schemas.microsoft.com/office/word/2020/wordml/sdtdatahash" xmlns:w16se="http://schemas.microsoft.com/office/word/2015/wordml/symex" xmlns:wpg="http://schemas.microsoft.com/office/word/2010/wordprocessingGroup" xmlns:wpi="http://schemas.microsoft.com/office/word/2010/wordprocessingInk" xmlns:wne="http://schemas.microsoft.com/office/word/2006/wordml" xmlns:wps="http://schemas.microsoft.com/office/word/2010/wordprocessingShape" mc:Ignorable="w14 w15 w16se w16cid w16 w16cex w16sdtdh w16du wp14">
   <w:footnote w:type="separator" w:id="-1">
     <w:p>
       <w:r>
@@ -2557,7 +2662,7 @@
 </file>
 
 <file path=word/numbering.xml><?xml version="1.0" encoding="utf-8"?>
-<w:numbering xmlns:wpc="http://schemas.microsoft.com/office/word/2010/wordprocessingCanvas" xmlns:cx="http://schemas.microsoft.com/office/drawing/2014/chartex" xmlns:cx1="http://schemas.microsoft.com/office/drawing/2015/9/8/chartex" xmlns:cx2="http://schemas.microsoft.com/office/drawing/2015/10/21/chartex" xmlns:cx3="http://schemas.microsoft.com/office/drawing/2016/5/9/chartex" xmlns:cx4="http://schemas.microsoft.com/office/drawing/2016/5/10/chartex" xmlns:cx5="http://schemas.microsoft.com/office/drawing/2016/5/11/chartex" xmlns:cx6="http://schemas.microsoft.com/office/drawing/2016/5/12/chartex" xmlns:cx7="http://schemas.microsoft.com/office/drawing/2016/5/13/chartex" xmlns:cx8="http://schemas.microsoft.com/office/drawing/2016/5/14/chartex" xmlns:mc="http://schemas.openxmlformats.org/markup-compatibility/2006" xmlns:aink="http://schemas.microsoft.com/office/drawing/2016/ink" xmlns:am3d="http://schemas.microsoft.com/office/drawing/2017/model3d" xmlns:o="urn:schemas-microsoft-com:office:office" xmlns:oel="http://schemas.microsoft.com/office/2019/extlst" xmlns:r="http://schemas.openxmlformats.org/officeDocument/2006/relationships" xmlns:m="http://schemas.openxmlformats.org/officeDocument/2006/math" xmlns:v="urn:schemas-microsoft-com:vml" xmlns:wp14="http://schemas.microsoft.com/office/word/2010/wordprocessingDrawing" xmlns:wp="http://schemas.openxmlformats.org/drawingml/2006/wordprocessingDrawing" xmlns:w10="urn:schemas-microsoft-com:office:word" xmlns:w="http://schemas.openxmlformats.org/wordprocessingml/2006/main" xmlns:w14="http://schemas.microsoft.com/office/word/2010/wordml" xmlns:w15="http://schemas.microsoft.com/office/word/2012/wordml" xmlns:w16cex="http://schemas.microsoft.com/office/word/2018/wordml/cex" xmlns:w16cid="http://schemas.microsoft.com/office/word/2016/wordml/cid" xmlns:w16="http://schemas.microsoft.com/office/word/2018/wordml" xmlns:w16sdtdh="http://schemas.microsoft.com/office/word/2020/wordml/sdtdatahash" xmlns:w16se="http://schemas.microsoft.com/office/word/2015/wordml/symex" xmlns:wpg="http://schemas.microsoft.com/office/word/2010/wordprocessingGroup" xmlns:wpi="http://schemas.microsoft.com/office/word/2010/wordprocessingInk" xmlns:wne="http://schemas.microsoft.com/office/word/2006/wordml" xmlns:wps="http://schemas.microsoft.com/office/word/2010/wordprocessingShape" mc:Ignorable="w14 w15 w16se w16cid w16 w16cex w16sdtdh wp14">
+<w:numbering xmlns:wpc="http://schemas.microsoft.com/office/word/2010/wordprocessingCanvas" xmlns:cx="http://schemas.microsoft.com/office/drawing/2014/chartex" xmlns:cx1="http://schemas.microsoft.com/office/drawing/2015/9/8/chartex" xmlns:cx2="http://schemas.microsoft.com/office/drawing/2015/10/21/chartex" xmlns:cx3="http://schemas.microsoft.com/office/drawing/2016/5/9/chartex" xmlns:cx4="http://schemas.microsoft.com/office/drawing/2016/5/10/chartex" xmlns:cx5="http://schemas.microsoft.com/office/drawing/2016/5/11/chartex" xmlns:cx6="http://schemas.microsoft.com/office/drawing/2016/5/12/chartex" xmlns:cx7="http://schemas.microsoft.com/office/drawing/2016/5/13/chartex" xmlns:cx8="http://schemas.microsoft.com/office/drawing/2016/5/14/chartex" xmlns:mc="http://schemas.openxmlformats.org/markup-compatibility/2006" xmlns:aink="http://schemas.microsoft.com/office/drawing/2016/ink" xmlns:am3d="http://schemas.microsoft.com/office/drawing/2017/model3d" xmlns:o="urn:schemas-microsoft-com:office:office" xmlns:oel="http://schemas.microsoft.com/office/2019/extlst" xmlns:r="http://schemas.openxmlformats.org/officeDocument/2006/relationships" xmlns:m="http://schemas.openxmlformats.org/officeDocument/2006/math" xmlns:v="urn:schemas-microsoft-com:vml" xmlns:wp14="http://schemas.microsoft.com/office/word/2010/wordprocessingDrawing" xmlns:wp="http://schemas.openxmlformats.org/drawingml/2006/wordprocessingDrawing" xmlns:w10="urn:schemas-microsoft-com:office:word" xmlns:w="http://schemas.openxmlformats.org/wordprocessingml/2006/main" xmlns:w14="http://schemas.microsoft.com/office/word/2010/wordml" xmlns:w15="http://schemas.microsoft.com/office/word/2012/wordml" xmlns:w16cex="http://schemas.microsoft.com/office/word/2018/wordml/cex" xmlns:w16cid="http://schemas.microsoft.com/office/word/2016/wordml/cid" xmlns:w16="http://schemas.microsoft.com/office/word/2018/wordml" xmlns:w16du="http://schemas.microsoft.com/office/word/2023/wordml/word16du" xmlns:w16sdtdh="http://schemas.microsoft.com/office/word/2020/wordml/sdtdatahash" xmlns:w16se="http://schemas.microsoft.com/office/word/2015/wordml/symex" xmlns:wpg="http://schemas.microsoft.com/office/word/2010/wordprocessingGroup" xmlns:wpi="http://schemas.microsoft.com/office/word/2010/wordprocessingInk" xmlns:wne="http://schemas.microsoft.com/office/word/2006/wordml" xmlns:wps="http://schemas.microsoft.com/office/word/2010/wordprocessingShape" mc:Ignorable="w14 w15 w16se w16cid w16 w16cex w16sdtdh w16du wp14">
   <w:abstractNum w:abstractNumId="0" w15:restartNumberingAfterBreak="0">
     <w:nsid w:val="026C1D67"/>
     <w:multiLevelType w:val="hybridMultilevel"/>
@@ -6296,7 +6401,7 @@
 </file>
 
 <file path=word/styles.xml><?xml version="1.0" encoding="utf-8"?>
-<w:styles xmlns:mc="http://schemas.openxmlformats.org/markup-compatibility/2006" xmlns:r="http://schemas.openxmlformats.org/officeDocument/2006/relationships" xmlns:w="http://schemas.openxmlformats.org/wordprocessingml/2006/main" xmlns:w14="http://schemas.microsoft.com/office/word/2010/wordml" xmlns:w15="http://schemas.microsoft.com/office/word/2012/wordml" xmlns:w16cex="http://schemas.microsoft.com/office/word/2018/wordml/cex" xmlns:w16cid="http://schemas.microsoft.com/office/word/2016/wordml/cid" xmlns:w16="http://schemas.microsoft.com/office/word/2018/wordml" xmlns:w16sdtdh="http://schemas.microsoft.com/office/word/2020/wordml/sdtdatahash" xmlns:w16se="http://schemas.microsoft.com/office/word/2015/wordml/symex" mc:Ignorable="w14 w15 w16se w16cid w16 w16cex w16sdtdh">
+<w:styles xmlns:mc="http://schemas.openxmlformats.org/markup-compatibility/2006" xmlns:r="http://schemas.openxmlformats.org/officeDocument/2006/relationships" xmlns:w="http://schemas.openxmlformats.org/wordprocessingml/2006/main" xmlns:w14="http://schemas.microsoft.com/office/word/2010/wordml" xmlns:w15="http://schemas.microsoft.com/office/word/2012/wordml" xmlns:w16cex="http://schemas.microsoft.com/office/word/2018/wordml/cex" xmlns:w16cid="http://schemas.microsoft.com/office/word/2016/wordml/cid" xmlns:w16="http://schemas.microsoft.com/office/word/2018/wordml" xmlns:w16du="http://schemas.microsoft.com/office/word/2023/wordml/word16du" xmlns:w16sdtdh="http://schemas.microsoft.com/office/word/2020/wordml/sdtdatahash" xmlns:w16se="http://schemas.microsoft.com/office/word/2015/wordml/symex" mc:Ignorable="w14 w15 w16se w16cid w16 w16cex w16sdtdh w16du">
   <w:docDefaults>
     <w:rPrDefault>
       <w:rPr>
@@ -6686,11 +6791,11 @@
       <w:lang w:val="fr-FR" w:eastAsia="fr-FR"/>
     </w:rPr>
   </w:style>
-  <w:style w:type="paragraph" w:styleId="Heading1">
+  <w:style w:type="paragraph" w:styleId="Titre1">
     <w:name w:val="heading 1"/>
     <w:basedOn w:val="Normal"/>
     <w:next w:val="Normal"/>
-    <w:link w:val="Heading1Char"/>
+    <w:link w:val="Titre1Car"/>
     <w:qFormat/>
     <w:rsid w:val="00306A22"/>
     <w:pPr>
@@ -6709,7 +6814,7 @@
       <w:szCs w:val="32"/>
     </w:rPr>
   </w:style>
-  <w:style w:type="paragraph" w:styleId="Heading2">
+  <w:style w:type="paragraph" w:styleId="Titre2">
     <w:name w:val="heading 2"/>
     <w:basedOn w:val="Normal"/>
     <w:next w:val="Normal"/>
@@ -6729,11 +6834,11 @@
       <w:szCs w:val="28"/>
     </w:rPr>
   </w:style>
-  <w:style w:type="paragraph" w:styleId="Heading3">
+  <w:style w:type="paragraph" w:styleId="Titre3">
     <w:name w:val="heading 3"/>
     <w:basedOn w:val="Normal"/>
     <w:next w:val="Normal"/>
-    <w:link w:val="Heading3Char"/>
+    <w:link w:val="Titre3Car"/>
     <w:qFormat/>
     <w:rsid w:val="00145B48"/>
     <w:pPr>
@@ -6748,13 +6853,13 @@
       <w:szCs w:val="26"/>
     </w:rPr>
   </w:style>
-  <w:style w:type="character" w:default="1" w:styleId="DefaultParagraphFont">
+  <w:style w:type="character" w:default="1" w:styleId="Policepardfaut">
     <w:name w:val="Default Paragraph Font"/>
     <w:uiPriority w:val="1"/>
     <w:semiHidden/>
     <w:unhideWhenUsed/>
   </w:style>
-  <w:style w:type="table" w:default="1" w:styleId="TableNormal">
+  <w:style w:type="table" w:default="1" w:styleId="TableauNormal">
     <w:name w:val="Normal Table"/>
     <w:uiPriority w:val="99"/>
     <w:semiHidden/>
@@ -6769,13 +6874,13 @@
       </w:tblCellMar>
     </w:tblPr>
   </w:style>
-  <w:style w:type="numbering" w:default="1" w:styleId="NoList">
+  <w:style w:type="numbering" w:default="1" w:styleId="Aucuneliste">
     <w:name w:val="No List"/>
     <w:uiPriority w:val="99"/>
     <w:semiHidden/>
     <w:unhideWhenUsed/>
   </w:style>
-  <w:style w:type="paragraph" w:styleId="Header">
+  <w:style w:type="paragraph" w:styleId="En-tte">
     <w:name w:val="header"/>
     <w:basedOn w:val="Normal"/>
     <w:rsid w:val="00167F4F"/>
@@ -6786,7 +6891,7 @@
       </w:tabs>
     </w:pPr>
   </w:style>
-  <w:style w:type="paragraph" w:styleId="Footer">
+  <w:style w:type="paragraph" w:styleId="Pieddepage">
     <w:name w:val="footer"/>
     <w:basedOn w:val="Normal"/>
     <w:rsid w:val="00167F4F"/>
@@ -6797,7 +6902,7 @@
       </w:tabs>
     </w:pPr>
   </w:style>
-  <w:style w:type="paragraph" w:styleId="Closing">
+  <w:style w:type="paragraph" w:styleId="Formuledepolitesse">
     <w:name w:val="Closing"/>
     <w:basedOn w:val="Normal"/>
     <w:rsid w:val="00167F4F"/>
@@ -6813,7 +6918,7 @@
       <w:spacing w:before="960"/>
     </w:pPr>
   </w:style>
-  <w:style w:type="paragraph" w:styleId="BodyText">
+  <w:style w:type="paragraph" w:styleId="Corpsdetexte">
     <w:name w:val="Body Text"/>
     <w:basedOn w:val="Normal"/>
     <w:rsid w:val="00167F4F"/>
@@ -6821,7 +6926,7 @@
       <w:spacing w:after="240"/>
     </w:pPr>
   </w:style>
-  <w:style w:type="paragraph" w:styleId="Salutation">
+  <w:style w:type="paragraph" w:styleId="Salutations">
     <w:name w:val="Salutation"/>
     <w:basedOn w:val="Normal"/>
     <w:next w:val="Normal"/>
@@ -6839,9 +6944,9 @@
       <w:spacing w:before="1560" w:after="480"/>
     </w:pPr>
   </w:style>
-  <w:style w:type="character" w:styleId="PageNumber">
+  <w:style w:type="character" w:styleId="Numrodepage">
     <w:name w:val="page number"/>
-    <w:basedOn w:val="DefaultParagraphFont"/>
+    <w:basedOn w:val="Policepardfaut"/>
     <w:rsid w:val="002657A3"/>
   </w:style>
   <w:style w:type="paragraph" w:customStyle="1" w:styleId="Nomdelexpditeur">
@@ -6871,9 +6976,9 @@
       <w:lang w:bidi="fr-FR"/>
     </w:rPr>
   </w:style>
-  <w:style w:type="character" w:styleId="Hyperlink">
+  <w:style w:type="character" w:styleId="Lienhypertexte">
     <w:name w:val="Hyperlink"/>
-    <w:basedOn w:val="DefaultParagraphFont"/>
+    <w:basedOn w:val="Policepardfaut"/>
     <w:uiPriority w:val="99"/>
     <w:rsid w:val="0019354D"/>
     <w:rPr>
@@ -6907,9 +7012,9 @@
       <w:lang w:bidi="fr-FR"/>
     </w:rPr>
   </w:style>
-  <w:style w:type="table" w:styleId="TableGrid">
+  <w:style w:type="table" w:styleId="Grilledutableau">
     <w:name w:val="Table Grid"/>
-    <w:basedOn w:val="TableNormal"/>
+    <w:basedOn w:val="TableauNormal"/>
     <w:rsid w:val="00D40239"/>
     <w:tblPr>
       <w:tblBorders>
@@ -6922,10 +7027,10 @@
       </w:tblBorders>
     </w:tblPr>
   </w:style>
-  <w:style w:type="paragraph" w:styleId="BalloonText">
+  <w:style w:type="paragraph" w:styleId="Textedebulles">
     <w:name w:val="Balloon Text"/>
     <w:basedOn w:val="Normal"/>
-    <w:link w:val="BalloonTextChar"/>
+    <w:link w:val="TextedebullesCar"/>
     <w:rsid w:val="009C4C48"/>
     <w:rPr>
       <w:rFonts w:ascii="Tahoma" w:hAnsi="Tahoma" w:cs="Tahoma"/>
@@ -6933,10 +7038,10 @@
       <w:szCs w:val="16"/>
     </w:rPr>
   </w:style>
-  <w:style w:type="character" w:customStyle="1" w:styleId="BalloonTextChar">
-    <w:name w:val="Balloon Text Char"/>
-    <w:basedOn w:val="DefaultParagraphFont"/>
-    <w:link w:val="BalloonText"/>
+  <w:style w:type="character" w:customStyle="1" w:styleId="TextedebullesCar">
+    <w:name w:val="Texte de bulles Car"/>
+    <w:basedOn w:val="Policepardfaut"/>
+    <w:link w:val="Textedebulles"/>
     <w:rsid w:val="009C4C48"/>
     <w:rPr>
       <w:rFonts w:ascii="Tahoma" w:hAnsi="Tahoma" w:cs="Tahoma"/>
@@ -6945,9 +7050,9 @@
       <w:lang w:val="fr-FR" w:eastAsia="fr-FR"/>
     </w:rPr>
   </w:style>
-  <w:style w:type="character" w:styleId="Strong">
+  <w:style w:type="character" w:styleId="lev">
     <w:name w:val="Strong"/>
-    <w:basedOn w:val="DefaultParagraphFont"/>
+    <w:basedOn w:val="Policepardfaut"/>
     <w:uiPriority w:val="22"/>
     <w:qFormat/>
     <w:rsid w:val="00CA253B"/>
@@ -6956,7 +7061,7 @@
       <w:bCs/>
     </w:rPr>
   </w:style>
-  <w:style w:type="paragraph" w:styleId="ListParagraph">
+  <w:style w:type="paragraph" w:styleId="Paragraphedeliste">
     <w:name w:val="List Paragraph"/>
     <w:basedOn w:val="Normal"/>
     <w:uiPriority w:val="34"/>
@@ -6967,7 +7072,7 @@
       <w:ind w:left="720"/>
     </w:pPr>
   </w:style>
-  <w:style w:type="paragraph" w:styleId="Caption">
+  <w:style w:type="paragraph" w:styleId="Lgende">
     <w:name w:val="caption"/>
     <w:basedOn w:val="Normal"/>
     <w:next w:val="Normal"/>
@@ -6985,10 +7090,10 @@
       <w:szCs w:val="18"/>
     </w:rPr>
   </w:style>
-  <w:style w:type="paragraph" w:styleId="DocumentMap">
+  <w:style w:type="paragraph" w:styleId="Explorateurdedocuments">
     <w:name w:val="Document Map"/>
     <w:basedOn w:val="Normal"/>
-    <w:link w:val="DocumentMapChar"/>
+    <w:link w:val="ExplorateurdedocumentsCar"/>
     <w:rsid w:val="003D7E56"/>
     <w:rPr>
       <w:rFonts w:ascii="Tahoma" w:hAnsi="Tahoma" w:cs="Tahoma"/>
@@ -6996,10 +7101,10 @@
       <w:szCs w:val="16"/>
     </w:rPr>
   </w:style>
-  <w:style w:type="character" w:customStyle="1" w:styleId="DocumentMapChar">
-    <w:name w:val="Document Map Char"/>
-    <w:basedOn w:val="DefaultParagraphFont"/>
-    <w:link w:val="DocumentMap"/>
+  <w:style w:type="character" w:customStyle="1" w:styleId="ExplorateurdedocumentsCar">
+    <w:name w:val="Explorateur de documents Car"/>
+    <w:basedOn w:val="Policepardfaut"/>
+    <w:link w:val="Explorateurdedocuments"/>
     <w:rsid w:val="003D7E56"/>
     <w:rPr>
       <w:rFonts w:ascii="Tahoma" w:hAnsi="Tahoma" w:cs="Tahoma"/>
@@ -7008,33 +7113,33 @@
       <w:lang w:val="fr-FR" w:eastAsia="fr-FR"/>
     </w:rPr>
   </w:style>
-  <w:style w:type="paragraph" w:styleId="FootnoteText">
+  <w:style w:type="paragraph" w:styleId="Notedebasdepage">
     <w:name w:val="footnote text"/>
     <w:basedOn w:val="Normal"/>
-    <w:link w:val="FootnoteTextChar"/>
+    <w:link w:val="NotedebasdepageCar"/>
     <w:rsid w:val="00FE178B"/>
   </w:style>
-  <w:style w:type="character" w:customStyle="1" w:styleId="FootnoteTextChar">
-    <w:name w:val="Footnote Text Char"/>
-    <w:basedOn w:val="DefaultParagraphFont"/>
-    <w:link w:val="FootnoteText"/>
+  <w:style w:type="character" w:customStyle="1" w:styleId="NotedebasdepageCar">
+    <w:name w:val="Note de bas de page Car"/>
+    <w:basedOn w:val="Policepardfaut"/>
+    <w:link w:val="Notedebasdepage"/>
     <w:rsid w:val="00FE178B"/>
     <w:rPr>
       <w:rFonts w:ascii="Century Gothic" w:hAnsi="Century Gothic" w:cs="Arial"/>
       <w:lang w:val="fr-FR" w:eastAsia="fr-FR"/>
     </w:rPr>
   </w:style>
-  <w:style w:type="character" w:styleId="FootnoteReference">
+  <w:style w:type="character" w:styleId="Appelnotedebasdep">
     <w:name w:val="footnote reference"/>
-    <w:basedOn w:val="DefaultParagraphFont"/>
+    <w:basedOn w:val="Policepardfaut"/>
     <w:rsid w:val="00FE178B"/>
     <w:rPr>
       <w:vertAlign w:val="superscript"/>
     </w:rPr>
   </w:style>
-  <w:style w:type="paragraph" w:styleId="TOCHeading">
+  <w:style w:type="paragraph" w:styleId="En-ttedetabledesmatires">
     <w:name w:val="TOC Heading"/>
-    <w:basedOn w:val="Heading1"/>
+    <w:basedOn w:val="Titre1"/>
     <w:next w:val="Normal"/>
     <w:uiPriority w:val="39"/>
     <w:semiHidden/>
@@ -7055,7 +7160,7 @@
       <w:lang w:val="en-US" w:eastAsia="en-US"/>
     </w:rPr>
   </w:style>
-  <w:style w:type="paragraph" w:styleId="TOC1">
+  <w:style w:type="paragraph" w:styleId="TM1">
     <w:name w:val="toc 1"/>
     <w:basedOn w:val="Normal"/>
     <w:next w:val="Normal"/>
@@ -7066,7 +7171,7 @@
       <w:spacing w:after="100"/>
     </w:pPr>
   </w:style>
-  <w:style w:type="paragraph" w:styleId="TOC2">
+  <w:style w:type="paragraph" w:styleId="TM2">
     <w:name w:val="toc 2"/>
     <w:basedOn w:val="Normal"/>
     <w:next w:val="Normal"/>
@@ -7078,7 +7183,7 @@
       <w:ind w:left="200"/>
     </w:pPr>
   </w:style>
-  <w:style w:type="paragraph" w:styleId="TOC3">
+  <w:style w:type="paragraph" w:styleId="TM3">
     <w:name w:val="toc 3"/>
     <w:basedOn w:val="Normal"/>
     <w:next w:val="Normal"/>
@@ -7102,9 +7207,9 @@
       <w:rFonts w:cs="Times New Roman"/>
     </w:rPr>
   </w:style>
-  <w:style w:type="table" w:styleId="LightShading-Accent6">
+  <w:style w:type="table" w:styleId="Trameclaire-Accent6">
     <w:name w:val="Light Shading Accent 6"/>
-    <w:basedOn w:val="TableNormal"/>
+    <w:basedOn w:val="TableauNormal"/>
     <w:uiPriority w:val="60"/>
     <w:rsid w:val="005666D5"/>
     <w:rPr>
@@ -7195,9 +7300,9 @@
       </w:tcPr>
     </w:tblStylePr>
   </w:style>
-  <w:style w:type="character" w:styleId="Emphasis">
+  <w:style w:type="character" w:styleId="Accentuation">
     <w:name w:val="Emphasis"/>
-    <w:basedOn w:val="DefaultParagraphFont"/>
+    <w:basedOn w:val="Policepardfaut"/>
     <w:qFormat/>
     <w:rsid w:val="002E0BFD"/>
     <w:rPr>
@@ -7205,9 +7310,9 @@
       <w:iCs/>
     </w:rPr>
   </w:style>
-  <w:style w:type="character" w:styleId="BookTitle">
+  <w:style w:type="character" w:styleId="Titredulivre">
     <w:name w:val="Book Title"/>
-    <w:basedOn w:val="DefaultParagraphFont"/>
+    <w:basedOn w:val="Policepardfaut"/>
     <w:uiPriority w:val="33"/>
     <w:qFormat/>
     <w:rsid w:val="002E0BFD"/>
@@ -7248,7 +7353,7 @@
   </w:style>
   <w:style w:type="character" w:customStyle="1" w:styleId="style7">
     <w:name w:val="style7"/>
-    <w:basedOn w:val="DefaultParagraphFont"/>
+    <w:basedOn w:val="Policepardfaut"/>
     <w:rsid w:val="002B65F5"/>
   </w:style>
   <w:style w:type="paragraph" w:customStyle="1" w:styleId="style6">
@@ -7279,9 +7384,9 @@
       <w:lang w:val="fr-CA" w:eastAsia="fr-CA"/>
     </w:rPr>
   </w:style>
-  <w:style w:type="character" w:styleId="FollowedHyperlink">
+  <w:style w:type="character" w:styleId="Lienhypertextesuivivisit">
     <w:name w:val="FollowedHyperlink"/>
-    <w:basedOn w:val="DefaultParagraphFont"/>
+    <w:basedOn w:val="Policepardfaut"/>
     <w:rsid w:val="00F747D5"/>
     <w:rPr>
       <w:color w:val="800080" w:themeColor="followedHyperlink"/>
@@ -7304,10 +7409,10 @@
       <w:lang w:val="fr-CA" w:eastAsia="fr-CA"/>
     </w:rPr>
   </w:style>
-  <w:style w:type="character" w:customStyle="1" w:styleId="Heading1Char">
-    <w:name w:val="Heading 1 Char"/>
-    <w:basedOn w:val="DefaultParagraphFont"/>
-    <w:link w:val="Heading1"/>
+  <w:style w:type="character" w:customStyle="1" w:styleId="Titre1Car">
+    <w:name w:val="Titre 1 Car"/>
+    <w:basedOn w:val="Policepardfaut"/>
+    <w:link w:val="Titre1"/>
     <w:rsid w:val="007768C4"/>
     <w:rPr>
       <w:rFonts w:ascii="Lucida Sans" w:hAnsi="Lucida Sans" w:cs="Arial"/>
@@ -7321,10 +7426,10 @@
       <w:lang w:val="fr-FR" w:eastAsia="fr-FR"/>
     </w:rPr>
   </w:style>
-  <w:style w:type="character" w:customStyle="1" w:styleId="Heading3Char">
-    <w:name w:val="Heading 3 Char"/>
-    <w:basedOn w:val="DefaultParagraphFont"/>
-    <w:link w:val="Heading3"/>
+  <w:style w:type="character" w:customStyle="1" w:styleId="Titre3Car">
+    <w:name w:val="Titre 3 Car"/>
+    <w:basedOn w:val="Policepardfaut"/>
+    <w:link w:val="Titre3"/>
     <w:rsid w:val="00C42653"/>
     <w:rPr>
       <w:rFonts w:ascii="Century Gothic" w:hAnsi="Century Gothic" w:cs="Arial"/>
@@ -7335,9 +7440,9 @@
       <w:lang w:val="fr-FR" w:eastAsia="fr-FR"/>
     </w:rPr>
   </w:style>
-  <w:style w:type="table" w:styleId="ListTable4-Accent1">
+  <w:style w:type="table" w:styleId="TableauListe4-Accentuation1">
     <w:name w:val="List Table 4 Accent 1"/>
-    <w:basedOn w:val="TableNormal"/>
+    <w:basedOn w:val="TableauNormal"/>
     <w:uiPriority w:val="49"/>
     <w:rsid w:val="000C0BDE"/>
     <w:tblPr>

</xml_diff>